<commit_message>
Actualización de trabajo en Ilitia
</commit_message>
<xml_diff>
--- a/resources/CV_OscarJorgeCastillo_ES.docx
+++ b/resources/CV_OscarJorgeCastillo_ES.docx
@@ -10,6 +10,7 @@
           <w:b/>
           <w:sz w:val="28"/>
           <w:szCs w:val="28"/>
+          <w:lang w:val="en-US"/>
         </w:rPr>
       </w:pPr>
       <w:r>
@@ -19,8 +20,33 @@
           <w:bCs/>
           <w:sz w:val="28"/>
           <w:szCs w:val="28"/>
-        </w:rPr>
-        <w:t xml:space="preserve">  Óscar Jorge Castillo</w:t>
+          <w:lang w:val="en-US"/>
+        </w:rPr>
+        <w:t xml:space="preserve">  </w:t>
+      </w:r>
+      <w:proofErr w:type="spellStart"/>
+      <w:r>
+        <w:rPr>
+          <w:rFonts w:ascii="Segoe UI Light" w:hAnsi="Segoe UI Light"/>
+          <w:b/>
+          <w:bCs/>
+          <w:sz w:val="28"/>
+          <w:szCs w:val="28"/>
+          <w:lang w:val="en-US"/>
+        </w:rPr>
+        <w:t>Óscar</w:t>
+      </w:r>
+      <w:proofErr w:type="spellEnd"/>
+      <w:r>
+        <w:rPr>
+          <w:rFonts w:ascii="Segoe UI Light" w:hAnsi="Segoe UI Light"/>
+          <w:b/>
+          <w:bCs/>
+          <w:sz w:val="28"/>
+          <w:szCs w:val="28"/>
+          <w:lang w:val="en-US"/>
+        </w:rPr>
+        <w:t xml:space="preserve"> Jorge Castillo</w:t>
       </w:r>
     </w:p>
     <w:p>
@@ -31,17 +57,13 @@
           <w:rFonts w:ascii="Segoe UI Light" w:hAnsi="Segoe UI Light" w:cs="Segoe UI Light"/>
           <w:sz w:val="20"/>
           <w:szCs w:val="20"/>
-          <w:lang w:val="es-ES"/>
-        </w:rPr>
-      </w:pPr>
-      <w:bookmarkStart w:id="0" w:name="_GoBack"/>
-      <w:bookmarkEnd w:id="0"/>
+        </w:rPr>
+      </w:pPr>
       <w:r>
         <w:rPr>
           <w:rFonts w:ascii="Segoe UI Light" w:hAnsi="Segoe UI Light" w:cs="Segoe UI Light"/>
           <w:sz w:val="20"/>
           <w:szCs w:val="20"/>
-          <w:lang w:val="es-ES"/>
         </w:rPr>
         <w:t>oscarjorgecastillo@gmail.com</w:t>
       </w:r>
@@ -50,13 +72,15 @@
       <w:pPr>
         <w:rPr>
           <w:rFonts w:ascii="Segoe UI Light" w:hAnsi="Segoe UI Light"/>
-        </w:rPr>
-      </w:pPr>
-    </w:p>
-    <w:p>
-      <w:pPr>
-        <w:rPr>
-          <w:rFonts w:ascii="Segoe UI Light" w:hAnsi="Segoe UI Light"/>
+          <w:lang w:val="en-US"/>
+        </w:rPr>
+      </w:pPr>
+    </w:p>
+    <w:p>
+      <w:pPr>
+        <w:rPr>
+          <w:rFonts w:ascii="Segoe UI Light" w:hAnsi="Segoe UI Light"/>
+          <w:lang w:val="en-US"/>
         </w:rPr>
       </w:pPr>
     </w:p>
@@ -707,16 +731,6 @@
       <w:pPr>
         <w:rPr>
           <w:rFonts w:ascii="Segoe UI Light" w:hAnsi="Segoe UI Light"/>
-          <w:i/>
-          <w:iCs/>
-          <w:lang w:val="en-US"/>
-        </w:rPr>
-      </w:pPr>
-    </w:p>
-    <w:p>
-      <w:pPr>
-        <w:rPr>
-          <w:rFonts w:ascii="Segoe UI Light" w:hAnsi="Segoe UI Light"/>
           <w:b/>
           <w:i/>
           <w:iCs/>
@@ -736,7 +750,15 @@
           <w:i/>
           <w:iCs/>
         </w:rPr>
-        <w:t>16-Actualidad</w:t>
+        <w:t>18</w:t>
+      </w:r>
+      <w:r>
+        <w:rPr>
+          <w:rFonts w:ascii="Segoe UI Light" w:hAnsi="Segoe UI Light"/>
+          <w:i/>
+          <w:iCs/>
+        </w:rPr>
+        <w:t>-Actualidad</w:t>
       </w:r>
       <w:r>
         <w:rPr>
@@ -753,7 +775,7 @@
           <w:i/>
           <w:iCs/>
         </w:rPr>
-        <w:t>TRAGSATEC</w:t>
+        <w:t>ILITIA</w:t>
       </w:r>
     </w:p>
     <w:p>
@@ -782,27 +804,7 @@
           <w:sz w:val="20"/>
           <w:szCs w:val="20"/>
         </w:rPr>
-        <w:t xml:space="preserve">Analista-programador en </w:t>
-      </w:r>
-      <w:proofErr w:type="spellStart"/>
-      <w:r>
-        <w:rPr>
-          <w:rFonts w:ascii="Segoe UI Light" w:hAnsi="Segoe UI Light"/>
-          <w:iCs/>
-          <w:sz w:val="20"/>
-          <w:szCs w:val="20"/>
-        </w:rPr>
-        <w:t>Tragsatec</w:t>
-      </w:r>
-      <w:proofErr w:type="spellEnd"/>
-      <w:r>
-        <w:rPr>
-          <w:rFonts w:ascii="Segoe UI Light" w:hAnsi="Segoe UI Light"/>
-          <w:iCs/>
-          <w:sz w:val="20"/>
-          <w:szCs w:val="20"/>
-        </w:rPr>
-        <w:t xml:space="preserve">. </w:t>
+        <w:t>CREDIT SUISSE</w:t>
       </w:r>
     </w:p>
     <w:p>
@@ -828,6 +830,14 @@
         </w:rPr>
         <w:t xml:space="preserve">Desarrollo de </w:t>
       </w:r>
+      <w:r>
+        <w:rPr>
+          <w:rFonts w:ascii="Segoe UI Light" w:hAnsi="Segoe UI Light"/>
+          <w:iCs/>
+          <w:lang w:val="es-ES"/>
+        </w:rPr>
+        <w:t xml:space="preserve">aplicación web </w:t>
+      </w:r>
       <w:proofErr w:type="spellStart"/>
       <w:r>
         <w:rPr>
@@ -835,7 +845,7 @@
           <w:iCs/>
           <w:lang w:val="es-ES"/>
         </w:rPr>
-        <w:t>Sitran</w:t>
+        <w:t>multi-herramienta</w:t>
       </w:r>
       <w:proofErr w:type="spellEnd"/>
       <w:r>
@@ -844,7 +854,7 @@
           <w:iCs/>
           <w:lang w:val="es-ES"/>
         </w:rPr>
-        <w:t>, aplicación web para el Ministerio de Agricultura, Alimentación y Medio ambiente para controlar la trazabilidad de las especies ganaderas en España.</w:t>
+        <w:t>.</w:t>
       </w:r>
     </w:p>
     <w:p>
@@ -867,18 +877,137 @@
           <w:iCs/>
           <w:lang w:val="en-US"/>
         </w:rPr>
-        <w:t xml:space="preserve">MVC 5, Bootstrap,CSS3, HTML5, </w:t>
+        <w:t>Angular 7, Bootstrap, CSS3, HTML5, LESS, Angular</w:t>
+      </w:r>
+      <w:r>
+        <w:rPr>
+          <w:rFonts w:ascii="Segoe UI Light" w:hAnsi="Segoe UI Light"/>
+          <w:b/>
+          <w:i/>
+          <w:iCs/>
+        </w:rPr>
+        <w:t xml:space="preserve"> </w:t>
+      </w:r>
+      <w:r>
+        <w:rPr>
+          <w:rFonts w:ascii="Segoe UI Light" w:hAnsi="Segoe UI Light"/>
+          <w:iCs/>
+          <w:lang w:val="en-US"/>
+        </w:rPr>
+        <w:t>Material</w:t>
+      </w:r>
+    </w:p>
+    <w:p>
+      <w:pPr>
+        <w:rPr>
+          <w:rFonts w:ascii="Segoe UI Light" w:hAnsi="Segoe UI Light"/>
+          <w:i/>
+          <w:iCs/>
+          <w:lang w:val="en-GB"/>
+        </w:rPr>
+      </w:pPr>
+      <w:bookmarkStart w:id="0" w:name="_GoBack"/>
+      <w:bookmarkEnd w:id="0"/>
+    </w:p>
+    <w:p>
+      <w:pPr>
+        <w:rPr>
+          <w:rFonts w:ascii="Segoe UI Light" w:hAnsi="Segoe UI Light"/>
+          <w:b/>
+          <w:i/>
+          <w:iCs/>
+        </w:rPr>
+      </w:pPr>
+      <w:r>
+        <w:rPr>
+          <w:rFonts w:ascii="Segoe UI Light" w:hAnsi="Segoe UI Light"/>
+          <w:i/>
+          <w:iCs/>
+        </w:rPr>
+        <w:t>20</w:t>
+      </w:r>
+      <w:r>
+        <w:rPr>
+          <w:rFonts w:ascii="Segoe UI Light" w:hAnsi="Segoe UI Light"/>
+          <w:i/>
+          <w:iCs/>
+        </w:rPr>
+        <w:t>16-</w:t>
+      </w:r>
+      <w:r>
+        <w:rPr>
+          <w:rFonts w:ascii="Segoe UI Light" w:hAnsi="Segoe UI Light"/>
+          <w:i/>
+          <w:iCs/>
+        </w:rPr>
+        <w:t>2018</w:t>
+      </w:r>
+      <w:r>
+        <w:rPr>
+          <w:rFonts w:ascii="Segoe UI Light" w:hAnsi="Segoe UI Light"/>
+          <w:i/>
+          <w:iCs/>
+        </w:rPr>
+        <w:t xml:space="preserve"> – </w:t>
+      </w:r>
+      <w:r>
+        <w:rPr>
+          <w:rFonts w:ascii="Segoe UI Light" w:hAnsi="Segoe UI Light"/>
+          <w:b/>
+          <w:i/>
+          <w:iCs/>
+        </w:rPr>
+        <w:t>TRAGSATEC</w:t>
+      </w:r>
+    </w:p>
+    <w:p>
+      <w:pPr>
+        <w:rPr>
+          <w:rFonts w:ascii="Segoe UI Light" w:hAnsi="Segoe UI Light"/>
+          <w:b/>
+          <w:i/>
+          <w:iCs/>
+        </w:rPr>
+      </w:pPr>
+    </w:p>
+    <w:p>
+      <w:pPr>
+        <w:rPr>
+          <w:rFonts w:ascii="Segoe UI Light" w:hAnsi="Segoe UI Light"/>
+          <w:iCs/>
+          <w:sz w:val="20"/>
+          <w:szCs w:val="20"/>
+        </w:rPr>
+      </w:pPr>
+      <w:r>
+        <w:rPr>
+          <w:rFonts w:ascii="Segoe UI Light" w:hAnsi="Segoe UI Light"/>
+          <w:iCs/>
+          <w:sz w:val="20"/>
+          <w:szCs w:val="20"/>
+        </w:rPr>
+        <w:t xml:space="preserve">Analista-programador en </w:t>
       </w:r>
       <w:proofErr w:type="spellStart"/>
       <w:r>
         <w:rPr>
           <w:rFonts w:ascii="Segoe UI Light" w:hAnsi="Segoe UI Light"/>
           <w:iCs/>
-          <w:lang w:val="en-US"/>
-        </w:rPr>
-        <w:t>JQuery</w:t>
+          <w:sz w:val="20"/>
+          <w:szCs w:val="20"/>
+        </w:rPr>
+        <w:t>Tragsatec</w:t>
       </w:r>
       <w:proofErr w:type="spellEnd"/>
+      <w:r>
+        <w:rPr>
+          <w:rFonts w:ascii="Segoe UI Light" w:hAnsi="Segoe UI Light"/>
+          <w:iCs/>
+          <w:sz w:val="20"/>
+          <w:szCs w:val="20"/>
+        </w:rPr>
+        <w:t xml:space="preserve">. </w:t>
+      </w:r>
     </w:p>
     <w:p>
       <w:pPr>
@@ -889,17 +1018,37 @@
         </w:numPr>
         <w:rPr>
           <w:rFonts w:ascii="Segoe UI Light" w:hAnsi="Segoe UI Light"/>
-          <w:iCs/>
-          <w:lang w:val="es-ES"/>
-        </w:rPr>
-      </w:pPr>
-      <w:r>
-        <w:rPr>
-          <w:rFonts w:ascii="Segoe UI Light" w:hAnsi="Segoe UI Light"/>
-          <w:iCs/>
-          <w:lang w:val="es-ES"/>
-        </w:rPr>
-        <w:t>Desarrollo íntegro de la aplicación web Garantía de Unicidad</w:t>
+          <w:b/>
+          <w:i/>
+          <w:iCs/>
+          <w:lang w:val="es-ES"/>
+        </w:rPr>
+      </w:pPr>
+      <w:r>
+        <w:rPr>
+          <w:rFonts w:ascii="Segoe UI Light" w:hAnsi="Segoe UI Light"/>
+          <w:iCs/>
+          <w:lang w:val="es-ES"/>
+        </w:rPr>
+        <w:t xml:space="preserve">Desarrollo de </w:t>
+      </w:r>
+      <w:proofErr w:type="spellStart"/>
+      <w:r>
+        <w:rPr>
+          <w:rFonts w:ascii="Segoe UI Light" w:hAnsi="Segoe UI Light"/>
+          <w:iCs/>
+          <w:lang w:val="es-ES"/>
+        </w:rPr>
+        <w:t>Sitran</w:t>
+      </w:r>
+      <w:proofErr w:type="spellEnd"/>
+      <w:r>
+        <w:rPr>
+          <w:rFonts w:ascii="Segoe UI Light" w:hAnsi="Segoe UI Light"/>
+          <w:iCs/>
+          <w:lang w:val="es-ES"/>
+        </w:rPr>
+        <w:t>, aplicación web para el Ministerio de Agricultura, Alimentación y Medio ambiente para controlar la trazabilidad de las especies ganaderas en España.</w:t>
       </w:r>
     </w:p>
     <w:p>
@@ -911,50 +1060,6 @@
         </w:numPr>
         <w:rPr>
           <w:rFonts w:ascii="Segoe UI Light" w:hAnsi="Segoe UI Light"/>
-          <w:iCs/>
-        </w:rPr>
-      </w:pPr>
-      <w:r>
-        <w:rPr>
-          <w:rFonts w:ascii="Segoe UI Light" w:hAnsi="Segoe UI Light"/>
-          <w:iCs/>
-          <w:lang w:val="en-US"/>
-        </w:rPr>
-        <w:t xml:space="preserve">MVC 5, Bootstrap,CSS3, HTML5, </w:t>
-      </w:r>
-      <w:proofErr w:type="spellStart"/>
-      <w:r>
-        <w:rPr>
-          <w:rFonts w:ascii="Segoe UI Light" w:hAnsi="Segoe UI Light"/>
-          <w:iCs/>
-          <w:lang w:val="en-US"/>
-        </w:rPr>
-        <w:t>JQuery</w:t>
-      </w:r>
-      <w:proofErr w:type="spellEnd"/>
-      <w:r>
-        <w:rPr>
-          <w:rFonts w:ascii="Segoe UI Light" w:hAnsi="Segoe UI Light"/>
-          <w:iCs/>
-          <w:lang w:val="en-US"/>
-        </w:rPr>
-        <w:t>, Entity Framework</w:t>
-      </w:r>
-    </w:p>
-    <w:p>
-      <w:pPr>
-        <w:rPr>
-          <w:rFonts w:ascii="Segoe UI Light" w:hAnsi="Segoe UI Light"/>
-          <w:i/>
-          <w:iCs/>
-          <w:lang w:val="en-US"/>
-        </w:rPr>
-      </w:pPr>
-    </w:p>
-    <w:p>
-      <w:pPr>
-        <w:rPr>
-          <w:rFonts w:ascii="Segoe UI Light" w:hAnsi="Segoe UI Light"/>
           <w:b/>
           <w:i/>
           <w:iCs/>
@@ -963,45 +1068,145 @@
       <w:r>
         <w:rPr>
           <w:rFonts w:ascii="Segoe UI Light" w:hAnsi="Segoe UI Light"/>
+          <w:iCs/>
+          <w:lang w:val="en-US"/>
+        </w:rPr>
+        <w:t xml:space="preserve">MVC 5, Bootstrap,CSS3, HTML5, </w:t>
+      </w:r>
+      <w:proofErr w:type="spellStart"/>
+      <w:r>
+        <w:rPr>
+          <w:rFonts w:ascii="Segoe UI Light" w:hAnsi="Segoe UI Light"/>
+          <w:iCs/>
+          <w:lang w:val="en-US"/>
+        </w:rPr>
+        <w:t>JQuery</w:t>
+      </w:r>
+      <w:proofErr w:type="spellEnd"/>
+    </w:p>
+    <w:p>
+      <w:pPr>
+        <w:pStyle w:val="Prrafodelista"/>
+        <w:numPr>
+          <w:ilvl w:val="0"/>
+          <w:numId w:val="2"/>
+        </w:numPr>
+        <w:rPr>
+          <w:rFonts w:ascii="Segoe UI Light" w:hAnsi="Segoe UI Light"/>
+          <w:iCs/>
+          <w:lang w:val="es-ES"/>
+        </w:rPr>
+      </w:pPr>
+      <w:r>
+        <w:rPr>
+          <w:rFonts w:ascii="Segoe UI Light" w:hAnsi="Segoe UI Light"/>
+          <w:iCs/>
+          <w:lang w:val="es-ES"/>
+        </w:rPr>
+        <w:t>Desarrollo íntegro de la aplicación web Garantía de Unicidad</w:t>
+      </w:r>
+    </w:p>
+    <w:p>
+      <w:pPr>
+        <w:pStyle w:val="Prrafodelista"/>
+        <w:numPr>
+          <w:ilvl w:val="1"/>
+          <w:numId w:val="2"/>
+        </w:numPr>
+        <w:rPr>
+          <w:rFonts w:ascii="Segoe UI Light" w:hAnsi="Segoe UI Light"/>
+          <w:iCs/>
+        </w:rPr>
+      </w:pPr>
+      <w:r>
+        <w:rPr>
+          <w:rFonts w:ascii="Segoe UI Light" w:hAnsi="Segoe UI Light"/>
+          <w:iCs/>
+          <w:lang w:val="en-US"/>
+        </w:rPr>
+        <w:t xml:space="preserve">MVC 5, Bootstrap,CSS3, HTML5, </w:t>
+      </w:r>
+      <w:proofErr w:type="spellStart"/>
+      <w:r>
+        <w:rPr>
+          <w:rFonts w:ascii="Segoe UI Light" w:hAnsi="Segoe UI Light"/>
+          <w:iCs/>
+          <w:lang w:val="en-US"/>
+        </w:rPr>
+        <w:t>JQuery</w:t>
+      </w:r>
+      <w:proofErr w:type="spellEnd"/>
+      <w:r>
+        <w:rPr>
+          <w:rFonts w:ascii="Segoe UI Light" w:hAnsi="Segoe UI Light"/>
+          <w:iCs/>
+          <w:lang w:val="en-US"/>
+        </w:rPr>
+        <w:t>, Entity Framework</w:t>
+      </w:r>
+    </w:p>
+    <w:p>
+      <w:pPr>
+        <w:rPr>
+          <w:rFonts w:ascii="Segoe UI Light" w:hAnsi="Segoe UI Light"/>
           <w:i/>
           <w:iCs/>
-        </w:rPr>
-        <w:t>2007-</w:t>
-      </w:r>
-      <w:r>
-        <w:rPr>
-          <w:rFonts w:ascii="Segoe UI Light" w:hAnsi="Segoe UI Light"/>
-          <w:i/>
-          <w:iCs/>
-        </w:rPr>
-        <w:t>2016</w:t>
-      </w:r>
-      <w:r>
-        <w:rPr>
-          <w:rFonts w:ascii="Segoe UI Light" w:hAnsi="Segoe UI Light"/>
-          <w:i/>
-          <w:iCs/>
-        </w:rPr>
-        <w:t xml:space="preserve"> – </w:t>
-      </w:r>
-      <w:r>
+          <w:lang w:val="en-US"/>
+        </w:rPr>
+      </w:pPr>
+    </w:p>
+    <w:p>
+      <w:pPr>
         <w:rPr>
           <w:rFonts w:ascii="Segoe UI Light" w:hAnsi="Segoe UI Light"/>
           <w:b/>
           <w:i/>
           <w:iCs/>
         </w:rPr>
-        <w:t>INDRA</w:t>
-      </w:r>
-    </w:p>
-    <w:p>
-      <w:pPr>
+      </w:pPr>
+      <w:r>
+        <w:rPr>
+          <w:rFonts w:ascii="Segoe UI Light" w:hAnsi="Segoe UI Light"/>
+          <w:i/>
+          <w:iCs/>
+        </w:rPr>
+        <w:lastRenderedPageBreak/>
+        <w:t>2007-</w:t>
+      </w:r>
+      <w:r>
+        <w:rPr>
+          <w:rFonts w:ascii="Segoe UI Light" w:hAnsi="Segoe UI Light"/>
+          <w:i/>
+          <w:iCs/>
+        </w:rPr>
+        <w:t>2016</w:t>
+      </w:r>
+      <w:r>
+        <w:rPr>
+          <w:rFonts w:ascii="Segoe UI Light" w:hAnsi="Segoe UI Light"/>
+          <w:i/>
+          <w:iCs/>
+        </w:rPr>
+        <w:t xml:space="preserve"> – </w:t>
+      </w:r>
+      <w:r>
         <w:rPr>
           <w:rFonts w:ascii="Segoe UI Light" w:hAnsi="Segoe UI Light"/>
           <w:b/>
           <w:i/>
           <w:iCs/>
         </w:rPr>
+        <w:t>INDRA</w:t>
+      </w:r>
+    </w:p>
+    <w:p>
+      <w:pPr>
+        <w:rPr>
+          <w:rFonts w:ascii="Segoe UI Light" w:hAnsi="Segoe UI Light"/>
+          <w:b/>
+          <w:i/>
+          <w:iCs/>
+        </w:rPr>
       </w:pPr>
     </w:p>
     <w:p>
@@ -1099,7 +1304,6 @@
           <w:sz w:val="20"/>
           <w:szCs w:val="20"/>
         </w:rPr>
-        <w:lastRenderedPageBreak/>
         <w:t>TÉCNICAS REUNIDAS</w:t>
       </w:r>
     </w:p>
@@ -2119,7 +2323,6 @@
           <w:rFonts w:ascii="Segoe UI Light" w:hAnsi="Segoe UI Light" w:cs="Segoe UI Light"/>
           <w:b/>
         </w:rPr>
-        <w:lastRenderedPageBreak/>
         <w:t>CURSOS</w:t>
       </w:r>
       <w:r>
@@ -4176,7 +4379,7 @@
     <w:lsdException w:name="Table Web 2" w:semiHidden="1" w:unhideWhenUsed="1"/>
     <w:lsdException w:name="Table Web 3" w:semiHidden="1" w:unhideWhenUsed="1"/>
     <w:lsdException w:name="Balloon Text" w:semiHidden="1" w:unhideWhenUsed="1"/>
-    <w:lsdException w:name="Table Grid" w:semiHidden="1" w:uiPriority="59" w:unhideWhenUsed="1"/>
+    <w:lsdException w:name="Table Grid" w:uiPriority="59"/>
     <w:lsdException w:name="Table Theme" w:semiHidden="1" w:unhideWhenUsed="1"/>
     <w:lsdException w:name="Placeholder Text" w:semiHidden="1"/>
     <w:lsdException w:name="No Spacing" w:uiPriority="1" w:qFormat="1"/>

</xml_diff>